<commit_message>
10th version PDF and docx work as need
</commit_message>
<xml_diff>
--- a/WpfApplication1/bin/Debug/report/ME1.docx
+++ b/WpfApplication1/bin/Debug/report/ME1.docx
@@ -4,6 +4,7 @@
   <w:body>
     <w:p>
       <w:pPr>
+        <w:outlineLvl w:val="0"/>
         <w:rPr>
           <w:lang w:val="ru-RU"/>
         </w:rPr>
@@ -21,9 +22,204 @@
       </w:r>
     </w:p>
     <w:p>
+      <w:pPr>
+        <w:rPr>
+          <w:lang w:val="ru-RU"/>
+        </w:rPr>
+      </w:pPr>
       <w:r>
         <w:t>#A2</w:t>
       </w:r>
+    </w:p>
+    <w:p>
+      <w:pPr>
+        <w:rPr>
+          <w:lang w:val="ru-RU"/>
+        </w:rPr>
+      </w:pPr>
+    </w:p>
+    <w:p>
+      <w:pPr>
+        <w:rPr>
+          <w:lang w:val="ru-RU"/>
+        </w:rPr>
+      </w:pPr>
+    </w:p>
+    <w:tbl>
+      <w:tblPr>
+        <w:tblStyle w:val="TableGrid"/>
+        <w:tblW w:w="0" w:type="auto"/>
+        <w:tblInd w:w="-106" w:type="dxa"/>
+        <w:tblLook w:val="01E0"/>
+      </w:tblPr>
+      <w:tblGrid>
+        <w:gridCol w:w="1857"/>
+        <w:gridCol w:w="1857"/>
+        <w:gridCol w:w="1858"/>
+        <w:gridCol w:w="1858"/>
+        <w:gridCol w:w="1858"/>
+      </w:tblGrid>
+      <w:tr>
+        <w:tc>
+          <w:tcPr>
+            <w:tcW w:w="1857" w:type="dxa"/>
+          </w:tcPr>
+          <w:p>
+            <w:pPr>
+              <w:rPr>
+                <w:rFonts w:eastAsia="Calibri"/>
+                <w:sz w:val="22"/>
+                <w:szCs w:val="22"/>
+                <w:lang w:val="ru-RU"/>
+              </w:rPr>
+            </w:pPr>
+          </w:p>
+        </w:tc>
+        <w:tc>
+          <w:tcPr>
+            <w:tcW w:w="1857" w:type="dxa"/>
+          </w:tcPr>
+          <w:p>
+            <w:pPr>
+              <w:rPr>
+                <w:rFonts w:eastAsia="Calibri"/>
+                <w:sz w:val="22"/>
+                <w:szCs w:val="22"/>
+                <w:lang w:val="ru-RU"/>
+              </w:rPr>
+            </w:pPr>
+          </w:p>
+        </w:tc>
+        <w:tc>
+          <w:tcPr>
+            <w:tcW w:w="1858" w:type="dxa"/>
+          </w:tcPr>
+          <w:p>
+            <w:pPr>
+              <w:rPr>
+                <w:rFonts w:eastAsia="Calibri"/>
+                <w:sz w:val="22"/>
+                <w:szCs w:val="22"/>
+                <w:lang w:val="ru-RU"/>
+              </w:rPr>
+            </w:pPr>
+          </w:p>
+        </w:tc>
+        <w:tc>
+          <w:tcPr>
+            <w:tcW w:w="1858" w:type="dxa"/>
+          </w:tcPr>
+          <w:p>
+            <w:pPr>
+              <w:rPr>
+                <w:rFonts w:eastAsia="Calibri"/>
+                <w:sz w:val="22"/>
+                <w:szCs w:val="22"/>
+                <w:lang w:val="ru-RU"/>
+              </w:rPr>
+            </w:pPr>
+          </w:p>
+        </w:tc>
+        <w:tc>
+          <w:tcPr>
+            <w:tcW w:w="1858" w:type="dxa"/>
+          </w:tcPr>
+          <w:p>
+            <w:pPr>
+              <w:rPr>
+                <w:rFonts w:eastAsia="Calibri"/>
+                <w:sz w:val="22"/>
+                <w:szCs w:val="22"/>
+                <w:lang w:val="ru-RU"/>
+              </w:rPr>
+            </w:pPr>
+          </w:p>
+        </w:tc>
+      </w:tr>
+      <w:tr>
+        <w:tc>
+          <w:tcPr>
+            <w:tcW w:w="1857" w:type="dxa"/>
+          </w:tcPr>
+          <w:p>
+            <w:pPr>
+              <w:rPr>
+                <w:rFonts w:eastAsia="Calibri"/>
+                <w:sz w:val="22"/>
+                <w:szCs w:val="22"/>
+                <w:lang w:val="ru-RU"/>
+              </w:rPr>
+            </w:pPr>
+          </w:p>
+        </w:tc>
+        <w:tc>
+          <w:tcPr>
+            <w:tcW w:w="1857" w:type="dxa"/>
+          </w:tcPr>
+          <w:p>
+            <w:pPr>
+              <w:rPr>
+                <w:rFonts w:eastAsia="Calibri"/>
+                <w:sz w:val="22"/>
+                <w:szCs w:val="22"/>
+                <w:lang w:val="ru-RU"/>
+              </w:rPr>
+            </w:pPr>
+          </w:p>
+        </w:tc>
+        <w:tc>
+          <w:tcPr>
+            <w:tcW w:w="1858" w:type="dxa"/>
+          </w:tcPr>
+          <w:p>
+            <w:pPr>
+              <w:rPr>
+                <w:rFonts w:eastAsia="Calibri"/>
+                <w:sz w:val="22"/>
+                <w:szCs w:val="22"/>
+                <w:lang w:val="ru-RU"/>
+              </w:rPr>
+            </w:pPr>
+          </w:p>
+        </w:tc>
+        <w:tc>
+          <w:tcPr>
+            <w:tcW w:w="1858" w:type="dxa"/>
+          </w:tcPr>
+          <w:p>
+            <w:pPr>
+              <w:rPr>
+                <w:rFonts w:eastAsia="Calibri"/>
+                <w:sz w:val="22"/>
+                <w:szCs w:val="22"/>
+                <w:lang w:val="ru-RU"/>
+              </w:rPr>
+            </w:pPr>
+          </w:p>
+        </w:tc>
+        <w:tc>
+          <w:tcPr>
+            <w:tcW w:w="1858" w:type="dxa"/>
+          </w:tcPr>
+          <w:p>
+            <w:pPr>
+              <w:rPr>
+                <w:rFonts w:eastAsia="Calibri"/>
+                <w:sz w:val="22"/>
+                <w:szCs w:val="22"/>
+                <w:lang w:val="ru-RU"/>
+              </w:rPr>
+            </w:pPr>
+          </w:p>
+        </w:tc>
+      </w:tr>
+    </w:tbl>
+    <w:p>
+      <w:pPr>
+        <w:rPr>
+          <w:lang w:val="ru-RU"/>
+        </w:rPr>
+      </w:pPr>
     </w:p>
     <w:p/>
     <w:sectPr>
@@ -326,6 +522,37 @@
       <w:lang w:val="en-US" w:eastAsia="en-US"/>
     </w:rPr>
   </w:style>
+  <w:style w:type="table" w:styleId="TableGrid">
+    <w:name w:val="Table Grid"/>
+    <w:basedOn w:val="TableNormal"/>
+    <w:uiPriority w:val="99"/>
+    <w:locked/>
+    <w:rsid w:val="000C610F"/>
+    <w:pPr>
+      <w:spacing w:after="200" w:line="276" w:lineRule="auto"/>
+    </w:pPr>
+    <w:rPr>
+      <w:rFonts w:eastAsia="Times New Roman" w:cs="Calibri"/>
+      <w:sz w:val="20"/>
+      <w:szCs w:val="20"/>
+    </w:rPr>
+    <w:tblPr>
+      <w:tblBorders>
+        <w:top w:val="single" w:sz="4" w:space="0" w:color="auto"/>
+        <w:left w:val="single" w:sz="4" w:space="0" w:color="auto"/>
+        <w:bottom w:val="single" w:sz="4" w:space="0" w:color="auto"/>
+        <w:right w:val="single" w:sz="4" w:space="0" w:color="auto"/>
+        <w:insideH w:val="single" w:sz="4" w:space="0" w:color="auto"/>
+        <w:insideV w:val="single" w:sz="4" w:space="0" w:color="auto"/>
+      </w:tblBorders>
+      <w:tblCellMar>
+        <w:top w:w="0" w:type="dxa"/>
+        <w:left w:w="108" w:type="dxa"/>
+        <w:bottom w:w="0" w:type="dxa"/>
+        <w:right w:w="108" w:type="dxa"/>
+      </w:tblCellMar>
+    </w:tblPr>
+  </w:style>
 </w:styles>
 </file>
 

</xml_diff>